<commit_message>
some corrections in the main text
</commit_message>
<xml_diff>
--- a/Documents/Framework Evaluation - Documentation.docx
+++ b/Documents/Framework Evaluation - Documentation.docx
@@ -189,7 +189,7 @@
     <w:p/>
     <w:tbl>
       <w:tblPr>
-        <w:tblStyle w:val="TableGrid"/>
+        <w:tblStyle w:val="Tabellenraster"/>
         <w:tblW w:w="0" w:type="auto"/>
         <w:tblBorders>
           <w:top w:val="none" w:sz="0" w:space="0" w:color="auto"/>
@@ -332,10 +332,11 @@
           <w:docPartUnique/>
         </w:docPartObj>
       </w:sdtPr>
+      <w:sdtEndPr/>
       <w:sdtContent>
         <w:p>
           <w:pPr>
-            <w:pStyle w:val="TOCHeading"/>
+            <w:pStyle w:val="Inhaltsverzeichnisberschrift"/>
           </w:pPr>
           <w:r>
             <w:rPr>
@@ -346,7 +347,7 @@
         </w:p>
         <w:p>
           <w:pPr>
-            <w:pStyle w:val="TOC1"/>
+            <w:pStyle w:val="Verzeichnis1"/>
             <w:tabs>
               <w:tab w:val="left" w:pos="440"/>
               <w:tab w:val="right" w:leader="dot" w:pos="9062"/>
@@ -441,7 +442,7 @@
         </w:p>
         <w:p>
           <w:pPr>
-            <w:pStyle w:val="TOC1"/>
+            <w:pStyle w:val="Verzeichnis1"/>
             <w:tabs>
               <w:tab w:val="left" w:pos="660"/>
               <w:tab w:val="right" w:leader="dot" w:pos="9062"/>
@@ -527,7 +528,7 @@
         </w:p>
         <w:p>
           <w:pPr>
-            <w:pStyle w:val="TOC1"/>
+            <w:pStyle w:val="Verzeichnis1"/>
             <w:tabs>
               <w:tab w:val="left" w:pos="660"/>
               <w:tab w:val="right" w:leader="dot" w:pos="9062"/>
@@ -613,7 +614,7 @@
         </w:p>
         <w:p>
           <w:pPr>
-            <w:pStyle w:val="TOC1"/>
+            <w:pStyle w:val="Verzeichnis1"/>
             <w:tabs>
               <w:tab w:val="left" w:pos="660"/>
               <w:tab w:val="right" w:leader="dot" w:pos="9062"/>
@@ -699,7 +700,7 @@
         </w:p>
         <w:p>
           <w:pPr>
-            <w:pStyle w:val="TOC1"/>
+            <w:pStyle w:val="Verzeichnis1"/>
             <w:tabs>
               <w:tab w:val="left" w:pos="660"/>
               <w:tab w:val="right" w:leader="dot" w:pos="9062"/>
@@ -785,7 +786,7 @@
         </w:p>
         <w:p>
           <w:pPr>
-            <w:pStyle w:val="TOC1"/>
+            <w:pStyle w:val="Verzeichnis1"/>
             <w:tabs>
               <w:tab w:val="left" w:pos="440"/>
               <w:tab w:val="right" w:leader="dot" w:pos="9062"/>
@@ -871,7 +872,7 @@
         </w:p>
         <w:p>
           <w:pPr>
-            <w:pStyle w:val="TOC1"/>
+            <w:pStyle w:val="Verzeichnis1"/>
             <w:tabs>
               <w:tab w:val="left" w:pos="660"/>
               <w:tab w:val="right" w:leader="dot" w:pos="9062"/>
@@ -957,7 +958,7 @@
         </w:p>
         <w:p>
           <w:pPr>
-            <w:pStyle w:val="TOC1"/>
+            <w:pStyle w:val="Verzeichnis1"/>
             <w:tabs>
               <w:tab w:val="left" w:pos="660"/>
               <w:tab w:val="right" w:leader="dot" w:pos="9062"/>
@@ -1043,7 +1044,7 @@
         </w:p>
         <w:p>
           <w:pPr>
-            <w:pStyle w:val="TOC1"/>
+            <w:pStyle w:val="Verzeichnis1"/>
             <w:tabs>
               <w:tab w:val="left" w:pos="660"/>
               <w:tab w:val="right" w:leader="dot" w:pos="9062"/>
@@ -1129,7 +1130,7 @@
         </w:p>
         <w:p>
           <w:pPr>
-            <w:pStyle w:val="TOC1"/>
+            <w:pStyle w:val="Verzeichnis1"/>
             <w:tabs>
               <w:tab w:val="left" w:pos="440"/>
               <w:tab w:val="right" w:leader="dot" w:pos="9062"/>
@@ -1215,7 +1216,7 @@
         </w:p>
         <w:p>
           <w:pPr>
-            <w:pStyle w:val="TOC1"/>
+            <w:pStyle w:val="Verzeichnis1"/>
             <w:tabs>
               <w:tab w:val="left" w:pos="660"/>
               <w:tab w:val="right" w:leader="dot" w:pos="9062"/>
@@ -1301,7 +1302,7 @@
         </w:p>
         <w:p>
           <w:pPr>
-            <w:pStyle w:val="TOC1"/>
+            <w:pStyle w:val="Verzeichnis1"/>
             <w:tabs>
               <w:tab w:val="left" w:pos="880"/>
               <w:tab w:val="right" w:leader="dot" w:pos="9062"/>
@@ -1387,7 +1388,7 @@
         </w:p>
         <w:p>
           <w:pPr>
-            <w:pStyle w:val="TOC1"/>
+            <w:pStyle w:val="Verzeichnis1"/>
             <w:tabs>
               <w:tab w:val="left" w:pos="880"/>
               <w:tab w:val="right" w:leader="dot" w:pos="9062"/>
@@ -1473,7 +1474,7 @@
         </w:p>
         <w:p>
           <w:pPr>
-            <w:pStyle w:val="TOC1"/>
+            <w:pStyle w:val="Verzeichnis1"/>
             <w:tabs>
               <w:tab w:val="left" w:pos="660"/>
               <w:tab w:val="right" w:leader="dot" w:pos="9062"/>
@@ -1559,7 +1560,7 @@
         </w:p>
         <w:p>
           <w:pPr>
-            <w:pStyle w:val="TOC1"/>
+            <w:pStyle w:val="Verzeichnis1"/>
             <w:tabs>
               <w:tab w:val="left" w:pos="880"/>
               <w:tab w:val="right" w:leader="dot" w:pos="9062"/>
@@ -1645,7 +1646,7 @@
         </w:p>
         <w:p>
           <w:pPr>
-            <w:pStyle w:val="TOC1"/>
+            <w:pStyle w:val="Verzeichnis1"/>
             <w:tabs>
               <w:tab w:val="left" w:pos="880"/>
               <w:tab w:val="right" w:leader="dot" w:pos="9062"/>
@@ -1731,7 +1732,7 @@
         </w:p>
         <w:p>
           <w:pPr>
-            <w:pStyle w:val="TOC1"/>
+            <w:pStyle w:val="Verzeichnis1"/>
             <w:tabs>
               <w:tab w:val="left" w:pos="660"/>
               <w:tab w:val="right" w:leader="dot" w:pos="9062"/>
@@ -1817,7 +1818,7 @@
         </w:p>
         <w:p>
           <w:pPr>
-            <w:pStyle w:val="TOC1"/>
+            <w:pStyle w:val="Verzeichnis1"/>
             <w:tabs>
               <w:tab w:val="left" w:pos="880"/>
               <w:tab w:val="right" w:leader="dot" w:pos="9062"/>
@@ -1903,7 +1904,7 @@
         </w:p>
         <w:p>
           <w:pPr>
-            <w:pStyle w:val="TOC1"/>
+            <w:pStyle w:val="Verzeichnis1"/>
             <w:tabs>
               <w:tab w:val="left" w:pos="880"/>
               <w:tab w:val="right" w:leader="dot" w:pos="9062"/>
@@ -1989,7 +1990,7 @@
         </w:p>
         <w:p>
           <w:pPr>
-            <w:pStyle w:val="TOC1"/>
+            <w:pStyle w:val="Verzeichnis1"/>
             <w:tabs>
               <w:tab w:val="left" w:pos="1100"/>
               <w:tab w:val="right" w:leader="dot" w:pos="9062"/>
@@ -2075,7 +2076,7 @@
         </w:p>
         <w:p>
           <w:pPr>
-            <w:pStyle w:val="TOC1"/>
+            <w:pStyle w:val="Verzeichnis1"/>
             <w:tabs>
               <w:tab w:val="left" w:pos="1100"/>
               <w:tab w:val="right" w:leader="dot" w:pos="9062"/>
@@ -2161,7 +2162,7 @@
         </w:p>
         <w:p>
           <w:pPr>
-            <w:pStyle w:val="TOC1"/>
+            <w:pStyle w:val="Verzeichnis1"/>
             <w:tabs>
               <w:tab w:val="left" w:pos="440"/>
               <w:tab w:val="right" w:leader="dot" w:pos="9062"/>
@@ -2247,7 +2248,7 @@
         </w:p>
         <w:p>
           <w:pPr>
-            <w:pStyle w:val="TOC1"/>
+            <w:pStyle w:val="Verzeichnis1"/>
             <w:tabs>
               <w:tab w:val="left" w:pos="440"/>
               <w:tab w:val="right" w:leader="dot" w:pos="9062"/>
@@ -2353,7 +2354,7 @@
     </w:p>
     <w:p>
       <w:pPr>
-        <w:pStyle w:val="Heading1"/>
+        <w:pStyle w:val="berschrift1"/>
         <w:numPr>
           <w:ilvl w:val="0"/>
           <w:numId w:val="9"/>
@@ -2368,7 +2369,7 @@
     </w:p>
     <w:p>
       <w:pPr>
-        <w:pStyle w:val="Heading1"/>
+        <w:pStyle w:val="berschrift1"/>
         <w:numPr>
           <w:ilvl w:val="1"/>
           <w:numId w:val="9"/>
@@ -2418,7 +2419,7 @@
     </w:p>
     <w:p>
       <w:pPr>
-        <w:pStyle w:val="Heading1"/>
+        <w:pStyle w:val="berschrift1"/>
         <w:numPr>
           <w:ilvl w:val="1"/>
           <w:numId w:val="9"/>
@@ -2449,7 +2450,7 @@
     </w:p>
     <w:p>
       <w:pPr>
-        <w:pStyle w:val="ListParagraph"/>
+        <w:pStyle w:val="Listenabsatz"/>
         <w:numPr>
           <w:ilvl w:val="0"/>
           <w:numId w:val="8"/>
@@ -2461,7 +2462,7 @@
     </w:p>
     <w:p>
       <w:pPr>
-        <w:pStyle w:val="ListParagraph"/>
+        <w:pStyle w:val="Listenabsatz"/>
         <w:numPr>
           <w:ilvl w:val="0"/>
           <w:numId w:val="8"/>
@@ -2473,7 +2474,7 @@
     </w:p>
     <w:p>
       <w:pPr>
-        <w:pStyle w:val="ListParagraph"/>
+        <w:pStyle w:val="Listenabsatz"/>
         <w:numPr>
           <w:ilvl w:val="0"/>
           <w:numId w:val="8"/>
@@ -2485,7 +2486,7 @@
     </w:p>
     <w:p>
       <w:pPr>
-        <w:pStyle w:val="ListParagraph"/>
+        <w:pStyle w:val="Listenabsatz"/>
         <w:numPr>
           <w:ilvl w:val="0"/>
           <w:numId w:val="8"/>
@@ -2497,7 +2498,7 @@
     </w:p>
     <w:p>
       <w:pPr>
-        <w:pStyle w:val="ListParagraph"/>
+        <w:pStyle w:val="Listenabsatz"/>
         <w:numPr>
           <w:ilvl w:val="0"/>
           <w:numId w:val="8"/>
@@ -2509,7 +2510,7 @@
     </w:p>
     <w:p>
       <w:pPr>
-        <w:pStyle w:val="ListParagraph"/>
+        <w:pStyle w:val="Listenabsatz"/>
         <w:numPr>
           <w:ilvl w:val="0"/>
           <w:numId w:val="8"/>
@@ -2521,7 +2522,7 @@
     </w:p>
     <w:p>
       <w:pPr>
-        <w:pStyle w:val="ListParagraph"/>
+        <w:pStyle w:val="Listenabsatz"/>
         <w:numPr>
           <w:ilvl w:val="0"/>
           <w:numId w:val="8"/>
@@ -2547,7 +2548,7 @@
     </w:p>
     <w:p>
       <w:pPr>
-        <w:pStyle w:val="Heading1"/>
+        <w:pStyle w:val="berschrift1"/>
         <w:numPr>
           <w:ilvl w:val="1"/>
           <w:numId w:val="9"/>
@@ -2574,7 +2575,7 @@
     </w:p>
     <w:p>
       <w:pPr>
-        <w:pStyle w:val="Heading1"/>
+        <w:pStyle w:val="berschrift1"/>
         <w:numPr>
           <w:ilvl w:val="1"/>
           <w:numId w:val="9"/>
@@ -2611,7 +2612,7 @@
     <w:p/>
     <w:p>
       <w:pPr>
-        <w:pStyle w:val="Heading1"/>
+        <w:pStyle w:val="berschrift1"/>
         <w:numPr>
           <w:ilvl w:val="0"/>
           <w:numId w:val="9"/>
@@ -2625,7 +2626,7 @@
     </w:p>
     <w:p>
       <w:pPr>
-        <w:pStyle w:val="Heading1"/>
+        <w:pStyle w:val="berschrift1"/>
         <w:numPr>
           <w:ilvl w:val="1"/>
           <w:numId w:val="9"/>
@@ -2714,7 +2715,7 @@
     </w:p>
     <w:p>
       <w:pPr>
-        <w:pStyle w:val="Heading1"/>
+        <w:pStyle w:val="berschrift1"/>
         <w:numPr>
           <w:ilvl w:val="1"/>
           <w:numId w:val="9"/>
@@ -2779,7 +2780,7 @@
     <w:p/>
     <w:p>
       <w:pPr>
-        <w:pStyle w:val="Heading1"/>
+        <w:pStyle w:val="berschrift1"/>
         <w:numPr>
           <w:ilvl w:val="1"/>
           <w:numId w:val="9"/>
@@ -2798,7 +2799,7 @@
     </w:p>
     <w:tbl>
       <w:tblPr>
-        <w:tblStyle w:val="TableGrid"/>
+        <w:tblStyle w:val="Tabellenraster"/>
         <w:tblW w:w="0" w:type="auto"/>
         <w:tblLook w:val="04A0" w:firstRow="1" w:lastRow="0" w:firstColumn="1" w:lastColumn="0" w:noHBand="0" w:noVBand="1"/>
       </w:tblPr>
@@ -4665,7 +4666,7 @@
     </w:p>
     <w:p>
       <w:pPr>
-        <w:pStyle w:val="Heading1"/>
+        <w:pStyle w:val="berschrift1"/>
         <w:numPr>
           <w:ilvl w:val="0"/>
           <w:numId w:val="9"/>
@@ -4693,7 +4694,7 @@
     </w:p>
     <w:p>
       <w:pPr>
-        <w:pStyle w:val="Heading1"/>
+        <w:pStyle w:val="berschrift1"/>
         <w:numPr>
           <w:ilvl w:val="1"/>
           <w:numId w:val="9"/>
@@ -4707,7 +4708,7 @@
     </w:p>
     <w:p>
       <w:pPr>
-        <w:pStyle w:val="Heading1"/>
+        <w:pStyle w:val="berschrift1"/>
         <w:numPr>
           <w:ilvl w:val="2"/>
           <w:numId w:val="9"/>
@@ -4743,7 +4744,7 @@
     </w:p>
     <w:p>
       <w:pPr>
-        <w:pStyle w:val="ListParagraph"/>
+        <w:pStyle w:val="Listenabsatz"/>
         <w:numPr>
           <w:ilvl w:val="0"/>
           <w:numId w:val="10"/>
@@ -4755,7 +4756,7 @@
     </w:p>
     <w:p>
       <w:pPr>
-        <w:pStyle w:val="ListParagraph"/>
+        <w:pStyle w:val="Listenabsatz"/>
         <w:numPr>
           <w:ilvl w:val="1"/>
           <w:numId w:val="10"/>
@@ -4773,7 +4774,7 @@
     </w:p>
     <w:p>
       <w:pPr>
-        <w:pStyle w:val="ListParagraph"/>
+        <w:pStyle w:val="Listenabsatz"/>
         <w:numPr>
           <w:ilvl w:val="1"/>
           <w:numId w:val="10"/>
@@ -4791,7 +4792,7 @@
     </w:p>
     <w:p>
       <w:pPr>
-        <w:pStyle w:val="ListParagraph"/>
+        <w:pStyle w:val="Listenabsatz"/>
         <w:numPr>
           <w:ilvl w:val="1"/>
           <w:numId w:val="10"/>
@@ -4818,7 +4819,7 @@
     </w:p>
     <w:p>
       <w:pPr>
-        <w:pStyle w:val="ListParagraph"/>
+        <w:pStyle w:val="Listenabsatz"/>
         <w:numPr>
           <w:ilvl w:val="0"/>
           <w:numId w:val="10"/>
@@ -4830,7 +4831,7 @@
     </w:p>
     <w:p>
       <w:pPr>
-        <w:pStyle w:val="ListParagraph"/>
+        <w:pStyle w:val="Listenabsatz"/>
         <w:numPr>
           <w:ilvl w:val="1"/>
           <w:numId w:val="10"/>
@@ -4861,7 +4862,7 @@
     </w:p>
     <w:p>
       <w:pPr>
-        <w:pStyle w:val="ListParagraph"/>
+        <w:pStyle w:val="Listenabsatz"/>
         <w:numPr>
           <w:ilvl w:val="1"/>
           <w:numId w:val="10"/>
@@ -4879,7 +4880,7 @@
     </w:p>
     <w:p>
       <w:pPr>
-        <w:pStyle w:val="ListParagraph"/>
+        <w:pStyle w:val="Listenabsatz"/>
         <w:numPr>
           <w:ilvl w:val="1"/>
           <w:numId w:val="10"/>
@@ -4894,7 +4895,7 @@
     </w:p>
     <w:p>
       <w:pPr>
-        <w:pStyle w:val="ListParagraph"/>
+        <w:pStyle w:val="Listenabsatz"/>
         <w:numPr>
           <w:ilvl w:val="0"/>
           <w:numId w:val="10"/>
@@ -4906,7 +4907,7 @@
     </w:p>
     <w:p>
       <w:pPr>
-        <w:pStyle w:val="ListParagraph"/>
+        <w:pStyle w:val="Listenabsatz"/>
         <w:numPr>
           <w:ilvl w:val="1"/>
           <w:numId w:val="10"/>
@@ -4921,7 +4922,7 @@
     </w:p>
     <w:p>
       <w:pPr>
-        <w:pStyle w:val="ListParagraph"/>
+        <w:pStyle w:val="Listenabsatz"/>
         <w:numPr>
           <w:ilvl w:val="1"/>
           <w:numId w:val="10"/>
@@ -4936,7 +4937,7 @@
     </w:p>
     <w:p>
       <w:pPr>
-        <w:pStyle w:val="ListParagraph"/>
+        <w:pStyle w:val="Listenabsatz"/>
         <w:numPr>
           <w:ilvl w:val="1"/>
           <w:numId w:val="10"/>
@@ -4951,7 +4952,7 @@
     </w:p>
     <w:p>
       <w:pPr>
-        <w:pStyle w:val="ListParagraph"/>
+        <w:pStyle w:val="Listenabsatz"/>
         <w:numPr>
           <w:ilvl w:val="1"/>
           <w:numId w:val="10"/>
@@ -4972,7 +4973,7 @@
     </w:p>
     <w:p>
       <w:pPr>
-        <w:pStyle w:val="ListParagraph"/>
+        <w:pStyle w:val="Listenabsatz"/>
         <w:numPr>
           <w:ilvl w:val="0"/>
           <w:numId w:val="10"/>
@@ -4984,7 +4985,7 @@
     </w:p>
     <w:p>
       <w:pPr>
-        <w:pStyle w:val="ListParagraph"/>
+        <w:pStyle w:val="Listenabsatz"/>
         <w:numPr>
           <w:ilvl w:val="1"/>
           <w:numId w:val="10"/>
@@ -5005,7 +5006,7 @@
     </w:p>
     <w:p>
       <w:pPr>
-        <w:pStyle w:val="ListParagraph"/>
+        <w:pStyle w:val="Listenabsatz"/>
         <w:numPr>
           <w:ilvl w:val="1"/>
           <w:numId w:val="10"/>
@@ -5020,7 +5021,7 @@
     </w:p>
     <w:p>
       <w:pPr>
-        <w:pStyle w:val="ListParagraph"/>
+        <w:pStyle w:val="Listenabsatz"/>
         <w:numPr>
           <w:ilvl w:val="1"/>
           <w:numId w:val="10"/>
@@ -5035,7 +5036,7 @@
     </w:p>
     <w:p>
       <w:pPr>
-        <w:pStyle w:val="ListParagraph"/>
+        <w:pStyle w:val="Listenabsatz"/>
         <w:numPr>
           <w:ilvl w:val="0"/>
           <w:numId w:val="10"/>
@@ -5047,7 +5048,7 @@
     </w:p>
     <w:p>
       <w:pPr>
-        <w:pStyle w:val="ListParagraph"/>
+        <w:pStyle w:val="Listenabsatz"/>
         <w:numPr>
           <w:ilvl w:val="1"/>
           <w:numId w:val="10"/>
@@ -5074,7 +5075,7 @@
     </w:p>
     <w:p>
       <w:pPr>
-        <w:pStyle w:val="ListParagraph"/>
+        <w:pStyle w:val="Listenabsatz"/>
         <w:numPr>
           <w:ilvl w:val="1"/>
           <w:numId w:val="10"/>
@@ -5089,7 +5090,7 @@
     </w:p>
     <w:p>
       <w:pPr>
-        <w:pStyle w:val="ListParagraph"/>
+        <w:pStyle w:val="Listenabsatz"/>
         <w:numPr>
           <w:ilvl w:val="0"/>
           <w:numId w:val="10"/>
@@ -5101,7 +5102,7 @@
     </w:p>
     <w:p>
       <w:pPr>
-        <w:pStyle w:val="ListParagraph"/>
+        <w:pStyle w:val="Listenabsatz"/>
         <w:numPr>
           <w:ilvl w:val="1"/>
           <w:numId w:val="10"/>
@@ -5122,7 +5123,7 @@
     </w:p>
     <w:p>
       <w:pPr>
-        <w:pStyle w:val="ListParagraph"/>
+        <w:pStyle w:val="Listenabsatz"/>
         <w:numPr>
           <w:ilvl w:val="1"/>
           <w:numId w:val="10"/>
@@ -5138,7 +5139,7 @@
     </w:p>
     <w:p>
       <w:pPr>
-        <w:pStyle w:val="ListParagraph"/>
+        <w:pStyle w:val="Listenabsatz"/>
         <w:numPr>
           <w:ilvl w:val="1"/>
           <w:numId w:val="10"/>
@@ -5153,7 +5154,7 @@
     </w:p>
     <w:p>
       <w:pPr>
-        <w:pStyle w:val="ListParagraph"/>
+        <w:pStyle w:val="Listenabsatz"/>
         <w:numPr>
           <w:ilvl w:val="0"/>
           <w:numId w:val="10"/>
@@ -5165,7 +5166,7 @@
     </w:p>
     <w:p>
       <w:pPr>
-        <w:pStyle w:val="ListParagraph"/>
+        <w:pStyle w:val="Listenabsatz"/>
         <w:numPr>
           <w:ilvl w:val="1"/>
           <w:numId w:val="10"/>
@@ -5180,7 +5181,7 @@
     </w:p>
     <w:p>
       <w:pPr>
-        <w:pStyle w:val="ListParagraph"/>
+        <w:pStyle w:val="Listenabsatz"/>
         <w:numPr>
           <w:ilvl w:val="1"/>
           <w:numId w:val="10"/>
@@ -5195,7 +5196,7 @@
     </w:p>
     <w:p>
       <w:pPr>
-        <w:pStyle w:val="ListParagraph"/>
+        <w:pStyle w:val="Listenabsatz"/>
         <w:numPr>
           <w:ilvl w:val="0"/>
           <w:numId w:val="10"/>
@@ -5207,7 +5208,7 @@
     </w:p>
     <w:p>
       <w:pPr>
-        <w:pStyle w:val="ListParagraph"/>
+        <w:pStyle w:val="Listenabsatz"/>
         <w:numPr>
           <w:ilvl w:val="1"/>
           <w:numId w:val="10"/>
@@ -5222,7 +5223,7 @@
     </w:p>
     <w:p>
       <w:pPr>
-        <w:pStyle w:val="ListParagraph"/>
+        <w:pStyle w:val="Listenabsatz"/>
         <w:numPr>
           <w:ilvl w:val="1"/>
           <w:numId w:val="10"/>
@@ -5237,7 +5238,7 @@
     </w:p>
     <w:p>
       <w:pPr>
-        <w:pStyle w:val="ListParagraph"/>
+        <w:pStyle w:val="Listenabsatz"/>
         <w:numPr>
           <w:ilvl w:val="1"/>
           <w:numId w:val="10"/>
@@ -5252,7 +5253,7 @@
     </w:p>
     <w:p>
       <w:pPr>
-        <w:pStyle w:val="ListParagraph"/>
+        <w:pStyle w:val="Listenabsatz"/>
         <w:numPr>
           <w:ilvl w:val="0"/>
           <w:numId w:val="10"/>
@@ -5264,7 +5265,7 @@
     </w:p>
     <w:p>
       <w:pPr>
-        <w:pStyle w:val="Heading1"/>
+        <w:pStyle w:val="berschrift1"/>
         <w:numPr>
           <w:ilvl w:val="2"/>
           <w:numId w:val="9"/>
@@ -5278,7 +5279,7 @@
     </w:p>
     <w:p>
       <w:pPr>
-        <w:pStyle w:val="Heading1"/>
+        <w:pStyle w:val="berschrift1"/>
         <w:numPr>
           <w:ilvl w:val="1"/>
           <w:numId w:val="9"/>
@@ -5293,7 +5294,7 @@
     <w:p/>
     <w:p>
       <w:pPr>
-        <w:pStyle w:val="Heading1"/>
+        <w:pStyle w:val="berschrift1"/>
         <w:numPr>
           <w:ilvl w:val="2"/>
           <w:numId w:val="9"/>
@@ -5312,7 +5313,7 @@
     </w:p>
     <w:tbl>
       <w:tblPr>
-        <w:tblStyle w:val="TableGrid"/>
+        <w:tblStyle w:val="Tabellenraster"/>
         <w:tblW w:w="0" w:type="auto"/>
         <w:tblBorders>
           <w:top w:val="none" w:sz="0" w:space="0" w:color="auto"/>
@@ -5552,7 +5553,7 @@
     <w:p/>
     <w:p>
       <w:pPr>
-        <w:pStyle w:val="Heading1"/>
+        <w:pStyle w:val="berschrift1"/>
         <w:numPr>
           <w:ilvl w:val="2"/>
           <w:numId w:val="9"/>
@@ -5568,7 +5569,7 @@
     <w:p/>
     <w:p>
       <w:pPr>
-        <w:pStyle w:val="Heading1"/>
+        <w:pStyle w:val="berschrift1"/>
         <w:numPr>
           <w:ilvl w:val="0"/>
           <w:numId w:val="9"/>
@@ -5580,7 +5581,7 @@
     </w:p>
     <w:p>
       <w:pPr>
-        <w:pStyle w:val="Heading1"/>
+        <w:pStyle w:val="berschrift1"/>
         <w:numPr>
           <w:ilvl w:val="2"/>
           <w:numId w:val="9"/>
@@ -5592,7 +5593,7 @@
     </w:p>
     <w:p>
       <w:pPr>
-        <w:pStyle w:val="Heading1"/>
+        <w:pStyle w:val="berschrift1"/>
         <w:numPr>
           <w:ilvl w:val="3"/>
           <w:numId w:val="9"/>
@@ -5719,7 +5720,7 @@
     </w:p>
     <w:p>
       <w:pPr>
-        <w:pStyle w:val="Heading1"/>
+        <w:pStyle w:val="berschrift1"/>
         <w:numPr>
           <w:ilvl w:val="3"/>
           <w:numId w:val="9"/>
@@ -5802,7 +5803,7 @@
     </w:p>
     <w:p>
       <w:pPr>
-        <w:pStyle w:val="Heading1"/>
+        <w:pStyle w:val="berschrift1"/>
         <w:numPr>
           <w:ilvl w:val="3"/>
           <w:numId w:val="9"/>
@@ -6201,7 +6202,7 @@
     </w:p>
     <w:p>
       <w:pPr>
-        <w:pStyle w:val="Heading1"/>
+        <w:pStyle w:val="berschrift1"/>
         <w:numPr>
           <w:ilvl w:val="3"/>
           <w:numId w:val="9"/>
@@ -6214,7 +6215,7 @@
     </w:p>
     <w:tbl>
       <w:tblPr>
-        <w:tblStyle w:val="TableGrid"/>
+        <w:tblStyle w:val="Tabellenraster"/>
         <w:tblW w:w="0" w:type="auto"/>
         <w:tblLook w:val="04A0" w:firstRow="1" w:lastRow="0" w:firstColumn="1" w:lastColumn="0" w:noHBand="0" w:noVBand="1"/>
       </w:tblPr>
@@ -6446,7 +6447,7 @@
     <w:p/>
     <w:p>
       <w:pPr>
-        <w:pStyle w:val="Heading1"/>
+        <w:pStyle w:val="berschrift1"/>
         <w:numPr>
           <w:ilvl w:val="2"/>
           <w:numId w:val="9"/>
@@ -6458,7 +6459,7 @@
     </w:p>
     <w:p>
       <w:pPr>
-        <w:pStyle w:val="Heading1"/>
+        <w:pStyle w:val="berschrift1"/>
         <w:numPr>
           <w:ilvl w:val="3"/>
           <w:numId w:val="9"/>
@@ -6538,12 +6539,18 @@
         </w:drawing>
       </w:r>
       <w:r>
-        <w:t>Sencha Touch ist ein HTML5-Framework, welches unter verschiedenen Lizenzen erworben werden kann. Zum Einen stehen Gratisversionen unter einer kommerziellen und einer OpenSource-Lizenz zur Verfügung und zum Anderen eine kostenpflichtige OEM-Version. Unterstütz werden die Systeme iOS, Android, BlackBerry, Kindle Fire und weitere.</w:t>
-      </w:r>
-    </w:p>
-    <w:p>
-      <w:pPr>
-        <w:pStyle w:val="Heading1"/>
+        <w:t>Sencha Touch ist ein HTML5-Framework, welches unter verschiedenen Lizenzen erworben werden kann. Zum Einen stehen Gratisversionen unter einer kommerziellen und einer OpenSource-Lizenz zur Verfügung und zum Anderen eine kostenpflichtige OEM-Version. Unterstütz</w:t>
+      </w:r>
+      <w:r>
+        <w:t>t</w:t>
+      </w:r>
+      <w:r>
+        <w:t xml:space="preserve"> werden die Systeme iOS, Android, BlackBerry, Kindle Fire und weitere.</w:t>
+      </w:r>
+    </w:p>
+    <w:p>
+      <w:pPr>
+        <w:pStyle w:val="berschrift1"/>
         <w:numPr>
           <w:ilvl w:val="3"/>
           <w:numId w:val="9"/>
@@ -6555,18 +6562,24 @@
     </w:p>
     <w:p>
       <w:r>
-        <w:t>Das Framework basiert wie gesagt auf HTML5 und bietet mittels JavaScript ein Menge weiterer Funktionen, unter anderem verschiedene Komponenten, Layouts, Zeichnungs- und Animations-Tools</w:t>
+        <w:t>Das Framework basiert auf HTML5 und bietet mittels JavaScript ein Menge weiterer Funktionen, unter anderem verschiedene Komponenten, Layouts, Zeichnungs- und Animations-Tools</w:t>
       </w:r>
       <w:r>
         <w:t>, Diagramme sowie Ansteuerung von Geräteschnittstellen.</w:t>
       </w:r>
       <w:r>
-        <w:t xml:space="preserve"> Speziell ist, dass das gesamte UI in JavaScript geschrieben wird. Dies wird mit einer JSON-Ähnlichen Notation erreicht.</w:t>
-      </w:r>
-    </w:p>
-    <w:p>
-      <w:pPr>
-        <w:pStyle w:val="Heading1"/>
+        <w:t xml:space="preserve"> Speziell ist, dass das gesamte UI in JavaScript geschrieben </w:t>
+      </w:r>
+      <w:r>
+        <w:t>wird. Dies wird mit einer JSON-ä</w:t>
+      </w:r>
+      <w:r>
+        <w:t>hnlichen Notation erreicht.</w:t>
+      </w:r>
+    </w:p>
+    <w:p>
+      <w:pPr>
+        <w:pStyle w:val="berschrift1"/>
         <w:numPr>
           <w:ilvl w:val="3"/>
           <w:numId w:val="9"/>
@@ -6591,7 +6604,13 @@
         <w:t xml:space="preserve">: </w:t>
       </w:r>
       <w:r>
-        <w:t xml:space="preserve">Die Dokumentation und die How-Tos auf der Sencha-Homepage geben einen guten Einblick in die Funktionsweise des Frameworks. Auffällig ist, dass nur JavaScript-Code für die Programmierung verwendet wird. Das HTML-Layout wird dann mittels html-Attributen in JSON angegeben. Für Kenner von anderen Sencha-Frameworks wie beispielsweise Ext.Js wird dies kein Problem sein. Wenn man sich jedoch gewohnt ist, den JavaScript-Code in HTML einzubetten, erscheint die Sencha-Art eher fremd. </w:t>
+        <w:t>Die Dokumentation und die How-Tos auf der Sencha-Homepage geben einen guten Einblick in die Funktionsweise des Frameworks. Auffällig ist, dass nur JavaScript-Code für die Programmierung verwendet wird. Das HTML-Layout w</w:t>
+      </w:r>
+      <w:r>
+        <w:t>ird dann mittels HTML</w:t>
+      </w:r>
+      <w:r>
+        <w:t xml:space="preserve">-Attributen in JSON angegeben. Für Kenner von anderen Sencha-Frameworks wie beispielsweise Ext.Js wird dies kein Problem sein. Wenn man sich jedoch gewohnt ist, den JavaScript-Code in HTML einzubetten, erscheint die Sencha-Art eher fremd. </w:t>
       </w:r>
       <w:r>
         <w:t xml:space="preserve">Dies gilt allerdings nur für die Verwendung der von Sencha Touch bereitgestellten Komponenten. Wenn die Komponenten selbst entwickelt werden kann dies auch gewohnt mit einem HTML-Layout und eingebettetem JavaScript entwickelt werden. </w:t>
@@ -6615,18 +6634,69 @@
         <w:t xml:space="preserve">: </w:t>
       </w:r>
       <w:r>
-        <w:t>Die Dokumentation lässt keine Schlüsse offen für eine spezifische IDE. Imprinzip kann ein normaler Texteditor verwendet werden. Die Internet-Recherche ergab, dass Entwicklungsumgebungen wie Netbeans, Eclipse / Aptana, WebStorm, ... verwendet werden.</w:t>
-      </w:r>
-    </w:p>
-    <w:p>
-      <w:r>
-        <w:t xml:space="preserve">Nach der Installation des Sencha SDKs und den dazugehörigen SDK Tools kanns los gehen. </w:t>
-      </w:r>
-      <w:r>
-        <w:t xml:space="preserve">Mit dem durch die SDK Tools installierten „sencha“-Tools kann eine komplette Applikationsstruktur generiert werden. </w:t>
-      </w:r>
-      <w:r>
-        <w:t>Dieser Ansatz ist bereits durch andere Frameworks wie beispielsweise Rails bekannt. Die Applikation kann anschliessend bereits über einen Browser aufgerufen werden und eine schöne Begrüssung wird angezeigt. Darauf ist auch auf das Main.js verwiesen, welches für das Rendering der Startseite verantwortlich ist. Dies bietet einen sehr komfortablen und schnellen Einstieg und wird entsprechend gut bewertet.</w:t>
+        <w:t>Die Dokumentation lässt keine Schlüsse offen für eine spezifische IDE. Im</w:t>
+      </w:r>
+      <w:r>
+        <w:t xml:space="preserve"> P</w:t>
+      </w:r>
+      <w:r>
+        <w:t>rinzip kann ein normaler Texteditor verwendet werden. Die Internet-Recherche ergab, dass Entwicklungsumgebungen wie Netbeans, Eclipse / Aptana, WebStorm, ... verwendet werden.</w:t>
+      </w:r>
+    </w:p>
+    <w:p>
+      <w:r>
+        <w:t>Nach der Installation des Sencha SDKs und den dazugehörigen SDK Tools kann</w:t>
+      </w:r>
+      <w:r>
+        <w:t xml:space="preserve"> es</w:t>
+      </w:r>
+      <w:r>
+        <w:t xml:space="preserve"> </w:t>
+      </w:r>
+      <w:proofErr w:type="gramStart"/>
+      <w:r>
+        <w:t>los gehen</w:t>
+      </w:r>
+      <w:proofErr w:type="gramEnd"/>
+      <w:r>
+        <w:t xml:space="preserve">. </w:t>
+      </w:r>
+      <w:r>
+        <w:t>Mit dem durc</w:t>
+      </w:r>
+      <w:r>
+        <w:t>h die SDK Tools installierten „</w:t>
+      </w:r>
+      <w:proofErr w:type="spellStart"/>
+      <w:r>
+        <w:t>S</w:t>
+      </w:r>
+      <w:r>
+        <w:t>encha</w:t>
+      </w:r>
+      <w:proofErr w:type="spellEnd"/>
+      <w:r>
+        <w:t xml:space="preserve">“-Tools kann eine komplette Applikationsstruktur generiert werden. </w:t>
+      </w:r>
+      <w:r>
+        <w:t xml:space="preserve">Dieser Ansatz ist bereits durch andere Frameworks </w:t>
+      </w:r>
+      <w:r>
+        <w:t>(</w:t>
+      </w:r>
+      <w:r>
+        <w:t xml:space="preserve">wie beispielsweise </w:t>
+      </w:r>
+      <w:proofErr w:type="spellStart"/>
+      <w:r>
+        <w:t>Rails</w:t>
+      </w:r>
+      <w:proofErr w:type="spellEnd"/>
+      <w:r>
+        <w:t>)</w:t>
+      </w:r>
+      <w:r>
+        <w:t xml:space="preserve"> bekannt. Die Applikation kann anschliessend bereits über einen Browser aufgerufen werden und eine schöne Begrüssung wird angezeigt. Darauf ist auch auf das Main.js verwiesen, welches für das Rendering der Startseite verantwortlich ist. Dies bietet einen sehr komfortablen und schnellen Einstieg und wird entsprechend gut bewertet.</w:t>
       </w:r>
     </w:p>
     <w:p>
@@ -6648,7 +6718,10 @@
         <w:t>Sencha bietet auf ihrer Homepage eine sehr ausführliche, teilweise extrem technische Dokumentation.</w:t>
       </w:r>
       <w:r>
-        <w:t xml:space="preserve"> Trotzdem ist diese immer Zweckgemäss gehalten und bietet viele In-Browser-Beispiele, welche die fertige App demonstrieren. Die Gliederung ist ähnelt einer API, bei welcher die JavaScript-Prototypen und –Methoden aufgelistet werden. Dies macht den Einstieg für einen Anfänger eher schwierig, allerdings ist dies bei allen Sencha-Frameworks so gehalten, sodass sich Sencha-Fans sicherlich darin wohlfühlen.</w:t>
+        <w:t xml:space="preserve"> Trotzdem ist diese immer z</w:t>
+      </w:r>
+      <w:r>
+        <w:t>weckgemäss gehalten und bietet viele In-Browser-Beispiele, welche die fertige App demonstrieren. Die Gliederung ähnelt einer API, bei welcher die JavaScript-Prototypen und –Methoden aufgelistet werden. Dies macht den Einstieg für einen Anfänger eher schwierig, allerdings ist dies bei allen Sencha-Frameworks so gehalten, sodass sich Sencha-Fans sicherlich darin wohlfühlen.</w:t>
       </w:r>
     </w:p>
     <w:p>
@@ -6739,7 +6812,33 @@
         </w:drawing>
       </w:r>
       <w:r>
-        <w:t>Direkt auf der Website ist auch ein Forum verfügbar, welches eine gute Gliederung nach beispielsweise nach Framework, Version, Kundenmodell, etc gegliedert ist. Unter anderem bietet das Forum sogenannte Showcases, welche Beispielimplementierungen, Tutorials, Repositories zu eigens geschriebenen Komponenten, etc beinhalten. Diese Einträge machen einen sehr guten Eindruck, da bei den meisten Posts ebenfalls Feedback und Anregungen vorhanden sind.</w:t>
+        <w:t xml:space="preserve">Direkt auf der Website ist auch ein Forum verfügbar, welches </w:t>
+      </w:r>
+      <w:proofErr w:type="gramStart"/>
+      <w:r>
+        <w:t>eine gute</w:t>
+      </w:r>
+      <w:proofErr w:type="gramEnd"/>
+      <w:r>
+        <w:t xml:space="preserve"> Gliederung nach beispielsweise nach Framework, Version, Kundenmodell, etc</w:t>
+      </w:r>
+      <w:r>
+        <w:t>.</w:t>
+      </w:r>
+      <w:r>
+        <w:t xml:space="preserve"> </w:t>
+      </w:r>
+      <w:r>
+        <w:t>aufgeteilt</w:t>
+      </w:r>
+      <w:r>
+        <w:t xml:space="preserve"> ist. Unter anderem bietet das Forum sogenannte Showcases, welche Beispielimplementierungen, Tutorials, Repositories zu eigens geschriebenen Komponenten, etc</w:t>
+      </w:r>
+      <w:r>
+        <w:t>.</w:t>
+      </w:r>
+      <w:r>
+        <w:t xml:space="preserve"> beinhalten. Diese Einträge machen einen sehr guten Eindruck, da bei den meisten Posts ebenfalls Feedback und Anregungen vorhanden sind.</w:t>
       </w:r>
       <w:r>
         <w:rPr>
@@ -6753,10 +6852,40 @@
         <w:t xml:space="preserve"> Die Suche nach “Sencha Touch Tutorial” ergab 387’000 Treffer</w:t>
       </w:r>
       <w:r>
-        <w:t>. Als erster Treffer verweist auf die Sencha-Homepage</w:t>
-      </w:r>
-      <w:r>
-        <w:t>. Dort befindet sich eine nette Sammlung an Tutorials verschiedener Themenbereiche. Sehr nett wirkt auf den ersten Blick auch die Angabe des Schwierigkeitsgrads, welcher über „Easy“, „Medium“ und „Hard“ angegeben wird. Die Anleitungen sind unterschiedlich aufgebaut: gewisse werden über ein Video abgehandelt und andere werden herkömmlich über Text und Quellcode dargestellt. Positiv der Video-Tutorials ist, dass bei den meisten ein Source-Repository angegeben ist, in welchem sich dann den verwendeten Code befindet.</w:t>
+        <w:t xml:space="preserve">. </w:t>
+      </w:r>
+      <w:r>
+        <w:t>Der erste</w:t>
+      </w:r>
+      <w:r>
+        <w:t xml:space="preserve"> Treffer verweist auf die Sencha-Homepage</w:t>
+      </w:r>
+      <w:r>
+        <w:t xml:space="preserve">. Dort befindet sich eine nette Sammlung an Tutorials verschiedener Themenbereiche. Sehr </w:t>
+      </w:r>
+      <w:r>
+        <w:t>angenehm</w:t>
+      </w:r>
+      <w:r>
+        <w:t xml:space="preserve"> wirkt auf den ersten Blick auch die Angabe des Schwierigkeitsgrads, welcher über „Easy“, „Medium“ und „Hard“ angegeben wird. Die Anleitungen s</w:t>
+      </w:r>
+      <w:r>
+        <w:t>ind unterschiedlich aufgebaut: G</w:t>
+      </w:r>
+      <w:r>
+        <w:t xml:space="preserve">ewisse werden über ein Video abgehandelt und andere werden herkömmlich über Text und Quellcode dargestellt. Positiv </w:t>
+      </w:r>
+      <w:r>
+        <w:t>bei den</w:t>
+      </w:r>
+      <w:r>
+        <w:t xml:space="preserve"> Video-Tutorials ist, dass bei den meisten ein Source-Repository angegeb</w:t>
+      </w:r>
+      <w:r>
+        <w:t>en ist, in welchem sich dann der verwendete</w:t>
+      </w:r>
+      <w:r>
+        <w:t xml:space="preserve"> Code befindet.</w:t>
       </w:r>
     </w:p>
     <w:p>
@@ -6766,12 +6895,15 @@
     </w:p>
     <w:p>
       <w:r>
-        <w:t>Der dritte Link verweist auf den Sencha-Blog, welcher ebenfalls wertvolle Beiträge beinhaltet wie zum Beispiel „Wie schreibe ich eigene Komponenten“. Hier fällt allerdings auf, dass nicht nur Sencha Touch sondern ebenfalls andere Sencha-Frameworks beschrieben sind. Also ist bei den Artikeln darauf zu achten, dass über das richtige Framework gesprochen wird.</w:t>
-      </w:r>
-    </w:p>
-    <w:p>
+        <w:t xml:space="preserve">Der dritte Link verweist auf den Sencha-Blog, welcher ebenfalls wertvolle Beiträge beinhaltet wie zum Beispiel „Wie schreibe ich eigene Komponenten“. Hier fällt allerdings auf, dass nicht nur Sencha </w:t>
+      </w:r>
       <w:r>
         <w:lastRenderedPageBreak/>
+        <w:t>Touch sondern ebenfalls andere Sencha-Frameworks beschrieben sind. Also ist bei den Artikeln darauf zu achten, dass über das richtige Framework gesprochen wird.</w:t>
+      </w:r>
+    </w:p>
+    <w:p>
+      <w:r>
         <w:t>Der dritte und vierte Link verweisen auf die Seite miamicoder.com von Jorge Ramon. Dort werden Schritt-Für-Schritt-Anleitungen zur Entwicklung von eigenen Sencha-Touch-Apps angeboten. Diese basieren auf dem vom Website-Inhaber geschriebenen Buch „Building a Sencha Touch Application“. Die Tutorials sind sehr einfach aufgebaut und werden detailliert Step-by-Step beschrieben.</w:t>
       </w:r>
     </w:p>
@@ -6782,7 +6914,7 @@
         </w:rPr>
       </w:pPr>
       <w:r>
-        <w:t>Gesamthaft bewerten wir die Tutorials sehr gut, allerdings werden wir auf Grund des Blogs – welcher verschiedene Frameworks beinhaltet – einen Abzug geltend machen.</w:t>
+        <w:t>Gesamthaft bewerten wir die Tutorials sehr gut, allerdings werden wir auf Grund des Blogs – welcher verschiedene Frameworks beinhaltet – einen Abzug machen.</w:t>
       </w:r>
     </w:p>
     <w:p>
@@ -6792,8 +6924,6 @@
         </w:rPr>
         <w:t xml:space="preserve">Building: </w:t>
       </w:r>
-      <w:bookmarkStart w:id="16" w:name="_GoBack"/>
-      <w:bookmarkEnd w:id="16"/>
     </w:p>
     <w:p>
       <w:r>
@@ -6827,7 +6957,7 @@
     </w:p>
     <w:p>
       <w:pPr>
-        <w:pStyle w:val="Heading1"/>
+        <w:pStyle w:val="berschrift1"/>
         <w:numPr>
           <w:ilvl w:val="2"/>
           <w:numId w:val="9"/>
@@ -6839,7 +6969,7 @@
     </w:p>
     <w:p>
       <w:pPr>
-        <w:pStyle w:val="Heading1"/>
+        <w:pStyle w:val="berschrift1"/>
         <w:numPr>
           <w:ilvl w:val="0"/>
           <w:numId w:val="9"/>
@@ -6851,75 +6981,78 @@
     </w:p>
     <w:p>
       <w:pPr>
-        <w:pStyle w:val="Heading1"/>
+        <w:pStyle w:val="berschrift1"/>
         <w:numPr>
           <w:ilvl w:val="1"/>
           <w:numId w:val="9"/>
         </w:numPr>
       </w:pPr>
-      <w:bookmarkStart w:id="17" w:name="_Toc338095988"/>
+      <w:bookmarkStart w:id="16" w:name="_Toc338095988"/>
       <w:r>
         <w:t>Umgebung des Projekts</w:t>
       </w:r>
-      <w:bookmarkEnd w:id="17"/>
-    </w:p>
-    <w:p>
-      <w:pPr>
-        <w:pStyle w:val="Heading1"/>
+      <w:bookmarkEnd w:id="16"/>
+    </w:p>
+    <w:p>
+      <w:pPr>
+        <w:pStyle w:val="berschrift1"/>
         <w:numPr>
           <w:ilvl w:val="2"/>
           <w:numId w:val="9"/>
         </w:numPr>
       </w:pPr>
-      <w:bookmarkStart w:id="18" w:name="_Toc338095989"/>
+      <w:bookmarkStart w:id="17" w:name="_Toc338095989"/>
       <w:r>
         <w:t>Umgebung der Evaluation</w:t>
       </w:r>
-      <w:bookmarkEnd w:id="18"/>
-    </w:p>
-    <w:p>
-      <w:pPr>
-        <w:pStyle w:val="Heading1"/>
+      <w:bookmarkEnd w:id="17"/>
+    </w:p>
+    <w:p>
+      <w:pPr>
+        <w:pStyle w:val="berschrift1"/>
         <w:numPr>
           <w:ilvl w:val="2"/>
           <w:numId w:val="9"/>
         </w:numPr>
       </w:pPr>
-      <w:bookmarkStart w:id="19" w:name="_Toc338095990"/>
+      <w:bookmarkStart w:id="18" w:name="_Toc338095990"/>
       <w:r>
         <w:t>Umgebung der Programmierung / Framework</w:t>
       </w:r>
-      <w:bookmarkEnd w:id="19"/>
-    </w:p>
-    <w:p>
-      <w:pPr>
-        <w:pStyle w:val="Heading1"/>
+      <w:bookmarkEnd w:id="18"/>
+    </w:p>
+    <w:p>
+      <w:pPr>
+        <w:pStyle w:val="berschrift1"/>
         <w:numPr>
           <w:ilvl w:val="3"/>
           <w:numId w:val="9"/>
         </w:numPr>
       </w:pPr>
-      <w:bookmarkStart w:id="20" w:name="_Toc338095991"/>
+      <w:bookmarkStart w:id="19" w:name="_Toc338095991"/>
       <w:r>
         <w:t>Wahl des Frameworks</w:t>
       </w:r>
-      <w:bookmarkEnd w:id="20"/>
-    </w:p>
-    <w:p>
-      <w:pPr>
-        <w:pStyle w:val="Heading1"/>
+      <w:bookmarkEnd w:id="19"/>
+    </w:p>
+    <w:p>
+      <w:pPr>
+        <w:pStyle w:val="berschrift1"/>
         <w:numPr>
           <w:ilvl w:val="3"/>
           <w:numId w:val="9"/>
         </w:numPr>
       </w:pPr>
-      <w:bookmarkStart w:id="21" w:name="_Toc338095992"/>
+      <w:bookmarkStart w:id="20" w:name="_Toc338095992"/>
       <w:r>
         <w:t>Tools</w:t>
       </w:r>
+      <w:bookmarkEnd w:id="20"/>
+    </w:p>
+    <w:p>
+      <w:bookmarkStart w:id="21" w:name="_GoBack"/>
       <w:bookmarkEnd w:id="21"/>
     </w:p>
-    <w:p/>
     <w:p>
       <w:r>
         <w:br/>
@@ -6927,7 +7060,7 @@
     </w:p>
     <w:p>
       <w:pPr>
-        <w:pStyle w:val="ListParagraph"/>
+        <w:pStyle w:val="Listenabsatz"/>
         <w:numPr>
           <w:ilvl w:val="0"/>
           <w:numId w:val="2"/>
@@ -6936,7 +7069,7 @@
     </w:p>
     <w:p>
       <w:pPr>
-        <w:pStyle w:val="Heading1"/>
+        <w:pStyle w:val="berschrift1"/>
         <w:numPr>
           <w:ilvl w:val="0"/>
           <w:numId w:val="9"/>
@@ -6944,6 +7077,7 @@
       </w:pPr>
       <w:bookmarkStart w:id="22" w:name="_Toc338095993"/>
       <w:r>
+        <w:lastRenderedPageBreak/>
         <w:t>Quellen</w:t>
       </w:r>
       <w:bookmarkEnd w:id="22"/>
@@ -7071,7 +7205,7 @@
     </w:p>
     <w:p>
       <w:pPr>
-        <w:pStyle w:val="Heading1"/>
+        <w:pStyle w:val="berschrift1"/>
         <w:numPr>
           <w:ilvl w:val="0"/>
           <w:numId w:val="9"/>
@@ -7092,7 +7226,7 @@
     </w:p>
     <w:p>
       <w:pPr>
-        <w:pStyle w:val="TableofFigures"/>
+        <w:pStyle w:val="Abbildungsverzeichnis"/>
         <w:tabs>
           <w:tab w:val="right" w:leader="dot" w:pos="9062"/>
         </w:tabs>
@@ -7162,7 +7296,7 @@
 <w:ftr xmlns:wpc="http://schemas.microsoft.com/office/word/2010/wordprocessingCanvas" xmlns:mc="http://schemas.openxmlformats.org/markup-compatibility/2006" xmlns:o="urn:schemas-microsoft-com:office:office" xmlns:r="http://schemas.openxmlformats.org/officeDocument/2006/relationships" xmlns:m="http://schemas.openxmlformats.org/officeDocument/2006/math" xmlns:v="urn:schemas-microsoft-com:vml" xmlns:wp14="http://schemas.microsoft.com/office/word/2010/wordprocessingDrawing" xmlns:wp="http://schemas.openxmlformats.org/drawingml/2006/wordprocessingDrawing" xmlns:w10="urn:schemas-microsoft-com:office:word" xmlns:w="http://schemas.openxmlformats.org/wordprocessingml/2006/main" xmlns:w14="http://schemas.microsoft.com/office/word/2010/wordml" xmlns:wpg="http://schemas.microsoft.com/office/word/2010/wordprocessingGroup" xmlns:wpi="http://schemas.microsoft.com/office/word/2010/wordprocessingInk" xmlns:wne="http://schemas.microsoft.com/office/word/2006/wordml" xmlns:wps="http://schemas.microsoft.com/office/word/2010/wordprocessingShape" mc:Ignorable="w14 wp14">
   <w:p>
     <w:pPr>
-      <w:pStyle w:val="Footer"/>
+      <w:pStyle w:val="Fuzeile"/>
     </w:pPr>
     <w:r>
       <w:t>Projekt Handheld B</w:t>
@@ -7184,7 +7318,7 @@
       <w:rPr>
         <w:noProof/>
       </w:rPr>
-      <w:t>17</w:t>
+      <w:t>16</w:t>
     </w:r>
     <w:r>
       <w:fldChar w:fldCharType="end"/>
@@ -7229,7 +7363,7 @@
 <w:hdr xmlns:wpc="http://schemas.microsoft.com/office/word/2010/wordprocessingCanvas" xmlns:mc="http://schemas.openxmlformats.org/markup-compatibility/2006" xmlns:o="urn:schemas-microsoft-com:office:office" xmlns:r="http://schemas.openxmlformats.org/officeDocument/2006/relationships" xmlns:m="http://schemas.openxmlformats.org/officeDocument/2006/math" xmlns:v="urn:schemas-microsoft-com:vml" xmlns:wp14="http://schemas.microsoft.com/office/word/2010/wordprocessingDrawing" xmlns:wp="http://schemas.openxmlformats.org/drawingml/2006/wordprocessingDrawing" xmlns:w10="urn:schemas-microsoft-com:office:word" xmlns:w="http://schemas.openxmlformats.org/wordprocessingml/2006/main" xmlns:w14="http://schemas.microsoft.com/office/word/2010/wordml" xmlns:wpg="http://schemas.microsoft.com/office/word/2010/wordprocessingGroup" xmlns:wpi="http://schemas.microsoft.com/office/word/2010/wordprocessingInk" xmlns:wne="http://schemas.microsoft.com/office/word/2006/wordml" xmlns:wps="http://schemas.microsoft.com/office/word/2010/wordprocessingShape" mc:Ignorable="w14 wp14">
   <w:p>
     <w:pPr>
-      <w:pStyle w:val="Header"/>
+      <w:pStyle w:val="Kopfzeile"/>
     </w:pPr>
     <w:r>
       <w:tab/>
@@ -8460,15 +8594,15 @@
     <w:lsdException w:name="Bibliography" w:uiPriority="37"/>
     <w:lsdException w:name="TOC Heading" w:uiPriority="39" w:qFormat="1"/>
   </w:latentStyles>
-  <w:style w:type="paragraph" w:default="1" w:styleId="Normal">
+  <w:style w:type="paragraph" w:default="1" w:styleId="Standard">
     <w:name w:val="Normal"/>
     <w:qFormat/>
   </w:style>
-  <w:style w:type="paragraph" w:styleId="Heading1">
+  <w:style w:type="paragraph" w:styleId="berschrift1">
     <w:name w:val="heading 1"/>
-    <w:basedOn w:val="Normal"/>
-    <w:next w:val="Normal"/>
-    <w:link w:val="Heading1Char"/>
+    <w:basedOn w:val="Standard"/>
+    <w:next w:val="Standard"/>
+    <w:link w:val="berschrift1Zchn"/>
     <w:uiPriority w:val="9"/>
     <w:qFormat/>
     <w:rsid w:val="002019D4"/>
@@ -8487,11 +8621,11 @@
       <w:szCs w:val="28"/>
     </w:rPr>
   </w:style>
-  <w:style w:type="paragraph" w:styleId="Heading2">
+  <w:style w:type="paragraph" w:styleId="berschrift2">
     <w:name w:val="heading 2"/>
-    <w:basedOn w:val="Normal"/>
-    <w:next w:val="Normal"/>
-    <w:link w:val="Heading2Char"/>
+    <w:basedOn w:val="Standard"/>
+    <w:next w:val="Standard"/>
+    <w:link w:val="berschrift2Zchn"/>
     <w:uiPriority w:val="9"/>
     <w:unhideWhenUsed/>
     <w:qFormat/>
@@ -8511,11 +8645,11 @@
       <w:szCs w:val="26"/>
     </w:rPr>
   </w:style>
-  <w:style w:type="paragraph" w:styleId="Heading3">
+  <w:style w:type="paragraph" w:styleId="berschrift3">
     <w:name w:val="heading 3"/>
-    <w:basedOn w:val="Normal"/>
-    <w:next w:val="Normal"/>
-    <w:link w:val="Heading3Char"/>
+    <w:basedOn w:val="Standard"/>
+    <w:next w:val="Standard"/>
+    <w:link w:val="berschrift3Zchn"/>
     <w:uiPriority w:val="9"/>
     <w:unhideWhenUsed/>
     <w:qFormat/>
@@ -8533,13 +8667,13 @@
       <w:color w:val="4F81BD" w:themeColor="accent1"/>
     </w:rPr>
   </w:style>
-  <w:style w:type="character" w:default="1" w:styleId="DefaultParagraphFont">
+  <w:style w:type="character" w:default="1" w:styleId="Absatz-Standardschriftart">
     <w:name w:val="Default Paragraph Font"/>
     <w:uiPriority w:val="1"/>
     <w:semiHidden/>
     <w:unhideWhenUsed/>
   </w:style>
-  <w:style w:type="table" w:default="1" w:styleId="TableNormal">
+  <w:style w:type="table" w:default="1" w:styleId="NormaleTabelle">
     <w:name w:val="Normal Table"/>
     <w:uiPriority w:val="99"/>
     <w:semiHidden/>
@@ -8554,15 +8688,15 @@
       </w:tblCellMar>
     </w:tblPr>
   </w:style>
-  <w:style w:type="numbering" w:default="1" w:styleId="NoList">
+  <w:style w:type="numbering" w:default="1" w:styleId="KeineListe">
     <w:name w:val="No List"/>
     <w:uiPriority w:val="99"/>
     <w:semiHidden/>
     <w:unhideWhenUsed/>
   </w:style>
-  <w:style w:type="table" w:styleId="TableGrid">
+  <w:style w:type="table" w:styleId="Tabellenraster">
     <w:name w:val="Table Grid"/>
-    <w:basedOn w:val="TableNormal"/>
+    <w:basedOn w:val="NormaleTabelle"/>
     <w:uiPriority w:val="59"/>
     <w:rsid w:val="001A035D"/>
     <w:pPr>
@@ -8586,10 +8720,10 @@
       </w:tblCellMar>
     </w:tblPr>
   </w:style>
-  <w:style w:type="paragraph" w:styleId="BalloonText">
+  <w:style w:type="paragraph" w:styleId="Sprechblasentext">
     <w:name w:val="Balloon Text"/>
-    <w:basedOn w:val="Normal"/>
-    <w:link w:val="BalloonTextChar"/>
+    <w:basedOn w:val="Standard"/>
+    <w:link w:val="SprechblasentextZchn"/>
     <w:uiPriority w:val="99"/>
     <w:semiHidden/>
     <w:unhideWhenUsed/>
@@ -8603,10 +8737,10 @@
       <w:szCs w:val="16"/>
     </w:rPr>
   </w:style>
-  <w:style w:type="character" w:customStyle="1" w:styleId="BalloonTextChar">
-    <w:name w:val="Balloon Text Char"/>
-    <w:basedOn w:val="DefaultParagraphFont"/>
-    <w:link w:val="BalloonText"/>
+  <w:style w:type="character" w:customStyle="1" w:styleId="SprechblasentextZchn">
+    <w:name w:val="Sprechblasentext Zchn"/>
+    <w:basedOn w:val="Absatz-Standardschriftart"/>
+    <w:link w:val="Sprechblasentext"/>
     <w:uiPriority w:val="99"/>
     <w:semiHidden/>
     <w:rsid w:val="001A035D"/>
@@ -8616,10 +8750,10 @@
       <w:szCs w:val="16"/>
     </w:rPr>
   </w:style>
-  <w:style w:type="paragraph" w:styleId="Header">
+  <w:style w:type="paragraph" w:styleId="Kopfzeile">
     <w:name w:val="header"/>
-    <w:basedOn w:val="Normal"/>
-    <w:link w:val="HeaderChar"/>
+    <w:basedOn w:val="Standard"/>
+    <w:link w:val="KopfzeileZchn"/>
     <w:uiPriority w:val="99"/>
     <w:unhideWhenUsed/>
     <w:rsid w:val="001A035D"/>
@@ -8631,17 +8765,17 @@
       <w:spacing w:after="0" w:line="240" w:lineRule="auto"/>
     </w:pPr>
   </w:style>
-  <w:style w:type="character" w:customStyle="1" w:styleId="HeaderChar">
-    <w:name w:val="Header Char"/>
-    <w:basedOn w:val="DefaultParagraphFont"/>
-    <w:link w:val="Header"/>
+  <w:style w:type="character" w:customStyle="1" w:styleId="KopfzeileZchn">
+    <w:name w:val="Kopfzeile Zchn"/>
+    <w:basedOn w:val="Absatz-Standardschriftart"/>
+    <w:link w:val="Kopfzeile"/>
     <w:uiPriority w:val="99"/>
     <w:rsid w:val="001A035D"/>
   </w:style>
-  <w:style w:type="paragraph" w:styleId="Footer">
+  <w:style w:type="paragraph" w:styleId="Fuzeile">
     <w:name w:val="footer"/>
-    <w:basedOn w:val="Normal"/>
-    <w:link w:val="FooterChar"/>
+    <w:basedOn w:val="Standard"/>
+    <w:link w:val="FuzeileZchn"/>
     <w:uiPriority w:val="99"/>
     <w:unhideWhenUsed/>
     <w:rsid w:val="001A035D"/>
@@ -8653,18 +8787,18 @@
       <w:spacing w:after="0" w:line="240" w:lineRule="auto"/>
     </w:pPr>
   </w:style>
-  <w:style w:type="character" w:customStyle="1" w:styleId="FooterChar">
-    <w:name w:val="Footer Char"/>
-    <w:basedOn w:val="DefaultParagraphFont"/>
-    <w:link w:val="Footer"/>
+  <w:style w:type="character" w:customStyle="1" w:styleId="FuzeileZchn">
+    <w:name w:val="Fußzeile Zchn"/>
+    <w:basedOn w:val="Absatz-Standardschriftart"/>
+    <w:link w:val="Fuzeile"/>
     <w:uiPriority w:val="99"/>
     <w:rsid w:val="001A035D"/>
   </w:style>
-  <w:style w:type="paragraph" w:styleId="Title">
+  <w:style w:type="paragraph" w:styleId="Titel">
     <w:name w:val="Title"/>
-    <w:basedOn w:val="Normal"/>
-    <w:next w:val="Normal"/>
-    <w:link w:val="TitleChar"/>
+    <w:basedOn w:val="Standard"/>
+    <w:next w:val="Standard"/>
+    <w:link w:val="TitelZchn"/>
     <w:uiPriority w:val="10"/>
     <w:qFormat/>
     <w:rsid w:val="002019D4"/>
@@ -8684,10 +8818,10 @@
       <w:szCs w:val="52"/>
     </w:rPr>
   </w:style>
-  <w:style w:type="character" w:customStyle="1" w:styleId="TitleChar">
-    <w:name w:val="Title Char"/>
-    <w:basedOn w:val="DefaultParagraphFont"/>
-    <w:link w:val="Title"/>
+  <w:style w:type="character" w:customStyle="1" w:styleId="TitelZchn">
+    <w:name w:val="Titel Zchn"/>
+    <w:basedOn w:val="Absatz-Standardschriftart"/>
+    <w:link w:val="Titel"/>
     <w:uiPriority w:val="10"/>
     <w:rsid w:val="002019D4"/>
     <w:rPr>
@@ -8699,10 +8833,10 @@
       <w:szCs w:val="52"/>
     </w:rPr>
   </w:style>
-  <w:style w:type="character" w:customStyle="1" w:styleId="Heading1Char">
-    <w:name w:val="Heading 1 Char"/>
-    <w:basedOn w:val="DefaultParagraphFont"/>
-    <w:link w:val="Heading1"/>
+  <w:style w:type="character" w:customStyle="1" w:styleId="berschrift1Zchn">
+    <w:name w:val="Überschrift 1 Zchn"/>
+    <w:basedOn w:val="Absatz-Standardschriftart"/>
+    <w:link w:val="berschrift1"/>
     <w:uiPriority w:val="9"/>
     <w:rsid w:val="002019D4"/>
     <w:rPr>
@@ -8714,10 +8848,10 @@
       <w:szCs w:val="28"/>
     </w:rPr>
   </w:style>
-  <w:style w:type="paragraph" w:styleId="TOCHeading">
+  <w:style w:type="paragraph" w:styleId="Inhaltsverzeichnisberschrift">
     <w:name w:val="TOC Heading"/>
-    <w:basedOn w:val="Heading1"/>
-    <w:next w:val="Normal"/>
+    <w:basedOn w:val="berschrift1"/>
+    <w:next w:val="Standard"/>
     <w:uiPriority w:val="39"/>
     <w:semiHidden/>
     <w:unhideWhenUsed/>
@@ -8730,11 +8864,11 @@
       <w:lang w:eastAsia="de-CH"/>
     </w:rPr>
   </w:style>
-  <w:style w:type="paragraph" w:styleId="Subtitle">
+  <w:style w:type="paragraph" w:styleId="Untertitel">
     <w:name w:val="Subtitle"/>
-    <w:basedOn w:val="Normal"/>
-    <w:next w:val="Normal"/>
-    <w:link w:val="SubtitleChar"/>
+    <w:basedOn w:val="Standard"/>
+    <w:next w:val="Standard"/>
+    <w:link w:val="UntertitelZchn"/>
     <w:uiPriority w:val="11"/>
     <w:qFormat/>
     <w:rsid w:val="002019D4"/>
@@ -8753,10 +8887,10 @@
       <w:szCs w:val="24"/>
     </w:rPr>
   </w:style>
-  <w:style w:type="character" w:customStyle="1" w:styleId="SubtitleChar">
-    <w:name w:val="Subtitle Char"/>
-    <w:basedOn w:val="DefaultParagraphFont"/>
-    <w:link w:val="Subtitle"/>
+  <w:style w:type="character" w:customStyle="1" w:styleId="UntertitelZchn">
+    <w:name w:val="Untertitel Zchn"/>
+    <w:basedOn w:val="Absatz-Standardschriftart"/>
+    <w:link w:val="Untertitel"/>
     <w:uiPriority w:val="11"/>
     <w:rsid w:val="002019D4"/>
     <w:rPr>
@@ -8769,10 +8903,10 @@
       <w:szCs w:val="24"/>
     </w:rPr>
   </w:style>
-  <w:style w:type="paragraph" w:styleId="TOC1">
+  <w:style w:type="paragraph" w:styleId="Verzeichnis1">
     <w:name w:val="toc 1"/>
-    <w:basedOn w:val="Normal"/>
-    <w:next w:val="Normal"/>
+    <w:basedOn w:val="Standard"/>
+    <w:next w:val="Standard"/>
     <w:autoRedefine/>
     <w:uiPriority w:val="39"/>
     <w:unhideWhenUsed/>
@@ -8783,7 +8917,7 @@
   </w:style>
   <w:style w:type="character" w:styleId="Hyperlink">
     <w:name w:val="Hyperlink"/>
-    <w:basedOn w:val="DefaultParagraphFont"/>
+    <w:basedOn w:val="Absatz-Standardschriftart"/>
     <w:uiPriority w:val="99"/>
     <w:unhideWhenUsed/>
     <w:rsid w:val="002019D4"/>
@@ -8792,10 +8926,10 @@
       <w:u w:val="single"/>
     </w:rPr>
   </w:style>
-  <w:style w:type="character" w:customStyle="1" w:styleId="Heading2Char">
-    <w:name w:val="Heading 2 Char"/>
-    <w:basedOn w:val="DefaultParagraphFont"/>
-    <w:link w:val="Heading2"/>
+  <w:style w:type="character" w:customStyle="1" w:styleId="berschrift2Zchn">
+    <w:name w:val="Überschrift 2 Zchn"/>
+    <w:basedOn w:val="Absatz-Standardschriftart"/>
+    <w:link w:val="berschrift2"/>
     <w:uiPriority w:val="9"/>
     <w:rsid w:val="002019D4"/>
     <w:rPr>
@@ -8807,10 +8941,10 @@
       <w:szCs w:val="26"/>
     </w:rPr>
   </w:style>
-  <w:style w:type="paragraph" w:styleId="TOC2">
+  <w:style w:type="paragraph" w:styleId="Verzeichnis2">
     <w:name w:val="toc 2"/>
-    <w:basedOn w:val="Normal"/>
-    <w:next w:val="Normal"/>
+    <w:basedOn w:val="Standard"/>
+    <w:next w:val="Standard"/>
     <w:autoRedefine/>
     <w:uiPriority w:val="39"/>
     <w:unhideWhenUsed/>
@@ -8820,9 +8954,9 @@
       <w:ind w:left="220"/>
     </w:pPr>
   </w:style>
-  <w:style w:type="paragraph" w:styleId="ListParagraph">
+  <w:style w:type="paragraph" w:styleId="Listenabsatz">
     <w:name w:val="List Paragraph"/>
-    <w:basedOn w:val="Normal"/>
+    <w:basedOn w:val="Standard"/>
     <w:uiPriority w:val="34"/>
     <w:qFormat/>
     <w:rsid w:val="003260AB"/>
@@ -8831,10 +8965,10 @@
       <w:contextualSpacing/>
     </w:pPr>
   </w:style>
-  <w:style w:type="paragraph" w:styleId="Caption">
+  <w:style w:type="paragraph" w:styleId="Beschriftung">
     <w:name w:val="caption"/>
-    <w:basedOn w:val="Normal"/>
-    <w:next w:val="Normal"/>
+    <w:basedOn w:val="Standard"/>
+    <w:next w:val="Standard"/>
     <w:uiPriority w:val="35"/>
     <w:unhideWhenUsed/>
     <w:qFormat/>
@@ -8850,10 +8984,10 @@
       <w:szCs w:val="18"/>
     </w:rPr>
   </w:style>
-  <w:style w:type="paragraph" w:styleId="TableofFigures">
+  <w:style w:type="paragraph" w:styleId="Abbildungsverzeichnis">
     <w:name w:val="table of figures"/>
-    <w:basedOn w:val="Normal"/>
-    <w:next w:val="Normal"/>
+    <w:basedOn w:val="Standard"/>
+    <w:next w:val="Standard"/>
     <w:uiPriority w:val="99"/>
     <w:unhideWhenUsed/>
     <w:rsid w:val="0032012C"/>
@@ -8861,10 +8995,10 @@
       <w:spacing w:after="0"/>
     </w:pPr>
   </w:style>
-  <w:style w:type="character" w:customStyle="1" w:styleId="Heading3Char">
-    <w:name w:val="Heading 3 Char"/>
-    <w:basedOn w:val="DefaultParagraphFont"/>
-    <w:link w:val="Heading3"/>
+  <w:style w:type="character" w:customStyle="1" w:styleId="berschrift3Zchn">
+    <w:name w:val="Überschrift 3 Zchn"/>
+    <w:basedOn w:val="Absatz-Standardschriftart"/>
+    <w:link w:val="berschrift3"/>
     <w:uiPriority w:val="9"/>
     <w:rsid w:val="003A5CC2"/>
     <w:rPr>
@@ -8874,10 +9008,10 @@
       <w:color w:val="4F81BD" w:themeColor="accent1"/>
     </w:rPr>
   </w:style>
-  <w:style w:type="paragraph" w:styleId="TOC3">
+  <w:style w:type="paragraph" w:styleId="Verzeichnis3">
     <w:name w:val="toc 3"/>
-    <w:basedOn w:val="Normal"/>
-    <w:next w:val="Normal"/>
+    <w:basedOn w:val="Standard"/>
+    <w:next w:val="Standard"/>
     <w:autoRedefine/>
     <w:uiPriority w:val="39"/>
     <w:unhideWhenUsed/>
@@ -8887,9 +9021,9 @@
       <w:ind w:left="440"/>
     </w:pPr>
   </w:style>
-  <w:style w:type="character" w:styleId="FollowedHyperlink">
+  <w:style w:type="character" w:styleId="BesuchterHyperlink">
     <w:name w:val="FollowedHyperlink"/>
-    <w:basedOn w:val="DefaultParagraphFont"/>
+    <w:basedOn w:val="Absatz-Standardschriftart"/>
     <w:uiPriority w:val="99"/>
     <w:semiHidden/>
     <w:unhideWhenUsed/>
@@ -8899,10 +9033,10 @@
       <w:u w:val="single"/>
     </w:rPr>
   </w:style>
-  <w:style w:type="paragraph" w:styleId="EndnoteText">
+  <w:style w:type="paragraph" w:styleId="Endnotentext">
     <w:name w:val="endnote text"/>
-    <w:basedOn w:val="Normal"/>
-    <w:link w:val="EndnoteTextChar"/>
+    <w:basedOn w:val="Standard"/>
+    <w:link w:val="EndnotentextZchn"/>
     <w:uiPriority w:val="99"/>
     <w:semiHidden/>
     <w:unhideWhenUsed/>
@@ -8915,10 +9049,10 @@
       <w:szCs w:val="20"/>
     </w:rPr>
   </w:style>
-  <w:style w:type="character" w:customStyle="1" w:styleId="EndnoteTextChar">
-    <w:name w:val="Endnote Text Char"/>
-    <w:basedOn w:val="DefaultParagraphFont"/>
-    <w:link w:val="EndnoteText"/>
+  <w:style w:type="character" w:customStyle="1" w:styleId="EndnotentextZchn">
+    <w:name w:val="Endnotentext Zchn"/>
+    <w:basedOn w:val="Absatz-Standardschriftart"/>
+    <w:link w:val="Endnotentext"/>
     <w:uiPriority w:val="99"/>
     <w:semiHidden/>
     <w:rsid w:val="00FE1032"/>
@@ -8927,9 +9061,9 @@
       <w:szCs w:val="20"/>
     </w:rPr>
   </w:style>
-  <w:style w:type="character" w:styleId="EndnoteReference">
+  <w:style w:type="character" w:styleId="Endnotenzeichen">
     <w:name w:val="endnote reference"/>
-    <w:basedOn w:val="DefaultParagraphFont"/>
+    <w:basedOn w:val="Absatz-Standardschriftart"/>
     <w:uiPriority w:val="99"/>
     <w:semiHidden/>
     <w:unhideWhenUsed/>
@@ -9097,15 +9231,15 @@
     <w:lsdException w:name="Bibliography" w:uiPriority="37"/>
     <w:lsdException w:name="TOC Heading" w:uiPriority="39" w:qFormat="1"/>
   </w:latentStyles>
-  <w:style w:type="paragraph" w:default="1" w:styleId="Normal">
+  <w:style w:type="paragraph" w:default="1" w:styleId="Standard">
     <w:name w:val="Normal"/>
     <w:qFormat/>
   </w:style>
-  <w:style w:type="paragraph" w:styleId="Heading1">
+  <w:style w:type="paragraph" w:styleId="berschrift1">
     <w:name w:val="heading 1"/>
-    <w:basedOn w:val="Normal"/>
-    <w:next w:val="Normal"/>
-    <w:link w:val="Heading1Char"/>
+    <w:basedOn w:val="Standard"/>
+    <w:next w:val="Standard"/>
+    <w:link w:val="berschrift1Zchn"/>
     <w:uiPriority w:val="9"/>
     <w:qFormat/>
     <w:rsid w:val="002019D4"/>
@@ -9124,11 +9258,11 @@
       <w:szCs w:val="28"/>
     </w:rPr>
   </w:style>
-  <w:style w:type="paragraph" w:styleId="Heading2">
+  <w:style w:type="paragraph" w:styleId="berschrift2">
     <w:name w:val="heading 2"/>
-    <w:basedOn w:val="Normal"/>
-    <w:next w:val="Normal"/>
-    <w:link w:val="Heading2Char"/>
+    <w:basedOn w:val="Standard"/>
+    <w:next w:val="Standard"/>
+    <w:link w:val="berschrift2Zchn"/>
     <w:uiPriority w:val="9"/>
     <w:unhideWhenUsed/>
     <w:qFormat/>
@@ -9148,11 +9282,11 @@
       <w:szCs w:val="26"/>
     </w:rPr>
   </w:style>
-  <w:style w:type="paragraph" w:styleId="Heading3">
+  <w:style w:type="paragraph" w:styleId="berschrift3">
     <w:name w:val="heading 3"/>
-    <w:basedOn w:val="Normal"/>
-    <w:next w:val="Normal"/>
-    <w:link w:val="Heading3Char"/>
+    <w:basedOn w:val="Standard"/>
+    <w:next w:val="Standard"/>
+    <w:link w:val="berschrift3Zchn"/>
     <w:uiPriority w:val="9"/>
     <w:unhideWhenUsed/>
     <w:qFormat/>
@@ -9170,13 +9304,13 @@
       <w:color w:val="4F81BD" w:themeColor="accent1"/>
     </w:rPr>
   </w:style>
-  <w:style w:type="character" w:default="1" w:styleId="DefaultParagraphFont">
+  <w:style w:type="character" w:default="1" w:styleId="Absatz-Standardschriftart">
     <w:name w:val="Default Paragraph Font"/>
     <w:uiPriority w:val="1"/>
     <w:semiHidden/>
     <w:unhideWhenUsed/>
   </w:style>
-  <w:style w:type="table" w:default="1" w:styleId="TableNormal">
+  <w:style w:type="table" w:default="1" w:styleId="NormaleTabelle">
     <w:name w:val="Normal Table"/>
     <w:uiPriority w:val="99"/>
     <w:semiHidden/>
@@ -9191,15 +9325,15 @@
       </w:tblCellMar>
     </w:tblPr>
   </w:style>
-  <w:style w:type="numbering" w:default="1" w:styleId="NoList">
+  <w:style w:type="numbering" w:default="1" w:styleId="KeineListe">
     <w:name w:val="No List"/>
     <w:uiPriority w:val="99"/>
     <w:semiHidden/>
     <w:unhideWhenUsed/>
   </w:style>
-  <w:style w:type="table" w:styleId="TableGrid">
+  <w:style w:type="table" w:styleId="Tabellenraster">
     <w:name w:val="Table Grid"/>
-    <w:basedOn w:val="TableNormal"/>
+    <w:basedOn w:val="NormaleTabelle"/>
     <w:uiPriority w:val="59"/>
     <w:rsid w:val="001A035D"/>
     <w:pPr>
@@ -9223,10 +9357,10 @@
       </w:tblCellMar>
     </w:tblPr>
   </w:style>
-  <w:style w:type="paragraph" w:styleId="BalloonText">
+  <w:style w:type="paragraph" w:styleId="Sprechblasentext">
     <w:name w:val="Balloon Text"/>
-    <w:basedOn w:val="Normal"/>
-    <w:link w:val="BalloonTextChar"/>
+    <w:basedOn w:val="Standard"/>
+    <w:link w:val="SprechblasentextZchn"/>
     <w:uiPriority w:val="99"/>
     <w:semiHidden/>
     <w:unhideWhenUsed/>
@@ -9240,10 +9374,10 @@
       <w:szCs w:val="16"/>
     </w:rPr>
   </w:style>
-  <w:style w:type="character" w:customStyle="1" w:styleId="BalloonTextChar">
-    <w:name w:val="Balloon Text Char"/>
-    <w:basedOn w:val="DefaultParagraphFont"/>
-    <w:link w:val="BalloonText"/>
+  <w:style w:type="character" w:customStyle="1" w:styleId="SprechblasentextZchn">
+    <w:name w:val="Sprechblasentext Zchn"/>
+    <w:basedOn w:val="Absatz-Standardschriftart"/>
+    <w:link w:val="Sprechblasentext"/>
     <w:uiPriority w:val="99"/>
     <w:semiHidden/>
     <w:rsid w:val="001A035D"/>
@@ -9253,10 +9387,10 @@
       <w:szCs w:val="16"/>
     </w:rPr>
   </w:style>
-  <w:style w:type="paragraph" w:styleId="Header">
+  <w:style w:type="paragraph" w:styleId="Kopfzeile">
     <w:name w:val="header"/>
-    <w:basedOn w:val="Normal"/>
-    <w:link w:val="HeaderChar"/>
+    <w:basedOn w:val="Standard"/>
+    <w:link w:val="KopfzeileZchn"/>
     <w:uiPriority w:val="99"/>
     <w:unhideWhenUsed/>
     <w:rsid w:val="001A035D"/>
@@ -9268,17 +9402,17 @@
       <w:spacing w:after="0" w:line="240" w:lineRule="auto"/>
     </w:pPr>
   </w:style>
-  <w:style w:type="character" w:customStyle="1" w:styleId="HeaderChar">
-    <w:name w:val="Header Char"/>
-    <w:basedOn w:val="DefaultParagraphFont"/>
-    <w:link w:val="Header"/>
+  <w:style w:type="character" w:customStyle="1" w:styleId="KopfzeileZchn">
+    <w:name w:val="Kopfzeile Zchn"/>
+    <w:basedOn w:val="Absatz-Standardschriftart"/>
+    <w:link w:val="Kopfzeile"/>
     <w:uiPriority w:val="99"/>
     <w:rsid w:val="001A035D"/>
   </w:style>
-  <w:style w:type="paragraph" w:styleId="Footer">
+  <w:style w:type="paragraph" w:styleId="Fuzeile">
     <w:name w:val="footer"/>
-    <w:basedOn w:val="Normal"/>
-    <w:link w:val="FooterChar"/>
+    <w:basedOn w:val="Standard"/>
+    <w:link w:val="FuzeileZchn"/>
     <w:uiPriority w:val="99"/>
     <w:unhideWhenUsed/>
     <w:rsid w:val="001A035D"/>
@@ -9290,18 +9424,18 @@
       <w:spacing w:after="0" w:line="240" w:lineRule="auto"/>
     </w:pPr>
   </w:style>
-  <w:style w:type="character" w:customStyle="1" w:styleId="FooterChar">
-    <w:name w:val="Footer Char"/>
-    <w:basedOn w:val="DefaultParagraphFont"/>
-    <w:link w:val="Footer"/>
+  <w:style w:type="character" w:customStyle="1" w:styleId="FuzeileZchn">
+    <w:name w:val="Fußzeile Zchn"/>
+    <w:basedOn w:val="Absatz-Standardschriftart"/>
+    <w:link w:val="Fuzeile"/>
     <w:uiPriority w:val="99"/>
     <w:rsid w:val="001A035D"/>
   </w:style>
-  <w:style w:type="paragraph" w:styleId="Title">
+  <w:style w:type="paragraph" w:styleId="Titel">
     <w:name w:val="Title"/>
-    <w:basedOn w:val="Normal"/>
-    <w:next w:val="Normal"/>
-    <w:link w:val="TitleChar"/>
+    <w:basedOn w:val="Standard"/>
+    <w:next w:val="Standard"/>
+    <w:link w:val="TitelZchn"/>
     <w:uiPriority w:val="10"/>
     <w:qFormat/>
     <w:rsid w:val="002019D4"/>
@@ -9321,10 +9455,10 @@
       <w:szCs w:val="52"/>
     </w:rPr>
   </w:style>
-  <w:style w:type="character" w:customStyle="1" w:styleId="TitleChar">
-    <w:name w:val="Title Char"/>
-    <w:basedOn w:val="DefaultParagraphFont"/>
-    <w:link w:val="Title"/>
+  <w:style w:type="character" w:customStyle="1" w:styleId="TitelZchn">
+    <w:name w:val="Titel Zchn"/>
+    <w:basedOn w:val="Absatz-Standardschriftart"/>
+    <w:link w:val="Titel"/>
     <w:uiPriority w:val="10"/>
     <w:rsid w:val="002019D4"/>
     <w:rPr>
@@ -9336,10 +9470,10 @@
       <w:szCs w:val="52"/>
     </w:rPr>
   </w:style>
-  <w:style w:type="character" w:customStyle="1" w:styleId="Heading1Char">
-    <w:name w:val="Heading 1 Char"/>
-    <w:basedOn w:val="DefaultParagraphFont"/>
-    <w:link w:val="Heading1"/>
+  <w:style w:type="character" w:customStyle="1" w:styleId="berschrift1Zchn">
+    <w:name w:val="Überschrift 1 Zchn"/>
+    <w:basedOn w:val="Absatz-Standardschriftart"/>
+    <w:link w:val="berschrift1"/>
     <w:uiPriority w:val="9"/>
     <w:rsid w:val="002019D4"/>
     <w:rPr>
@@ -9351,10 +9485,10 @@
       <w:szCs w:val="28"/>
     </w:rPr>
   </w:style>
-  <w:style w:type="paragraph" w:styleId="TOCHeading">
+  <w:style w:type="paragraph" w:styleId="Inhaltsverzeichnisberschrift">
     <w:name w:val="TOC Heading"/>
-    <w:basedOn w:val="Heading1"/>
-    <w:next w:val="Normal"/>
+    <w:basedOn w:val="berschrift1"/>
+    <w:next w:val="Standard"/>
     <w:uiPriority w:val="39"/>
     <w:semiHidden/>
     <w:unhideWhenUsed/>
@@ -9367,11 +9501,11 @@
       <w:lang w:eastAsia="de-CH"/>
     </w:rPr>
   </w:style>
-  <w:style w:type="paragraph" w:styleId="Subtitle">
+  <w:style w:type="paragraph" w:styleId="Untertitel">
     <w:name w:val="Subtitle"/>
-    <w:basedOn w:val="Normal"/>
-    <w:next w:val="Normal"/>
-    <w:link w:val="SubtitleChar"/>
+    <w:basedOn w:val="Standard"/>
+    <w:next w:val="Standard"/>
+    <w:link w:val="UntertitelZchn"/>
     <w:uiPriority w:val="11"/>
     <w:qFormat/>
     <w:rsid w:val="002019D4"/>
@@ -9390,10 +9524,10 @@
       <w:szCs w:val="24"/>
     </w:rPr>
   </w:style>
-  <w:style w:type="character" w:customStyle="1" w:styleId="SubtitleChar">
-    <w:name w:val="Subtitle Char"/>
-    <w:basedOn w:val="DefaultParagraphFont"/>
-    <w:link w:val="Subtitle"/>
+  <w:style w:type="character" w:customStyle="1" w:styleId="UntertitelZchn">
+    <w:name w:val="Untertitel Zchn"/>
+    <w:basedOn w:val="Absatz-Standardschriftart"/>
+    <w:link w:val="Untertitel"/>
     <w:uiPriority w:val="11"/>
     <w:rsid w:val="002019D4"/>
     <w:rPr>
@@ -9406,10 +9540,10 @@
       <w:szCs w:val="24"/>
     </w:rPr>
   </w:style>
-  <w:style w:type="paragraph" w:styleId="TOC1">
+  <w:style w:type="paragraph" w:styleId="Verzeichnis1">
     <w:name w:val="toc 1"/>
-    <w:basedOn w:val="Normal"/>
-    <w:next w:val="Normal"/>
+    <w:basedOn w:val="Standard"/>
+    <w:next w:val="Standard"/>
     <w:autoRedefine/>
     <w:uiPriority w:val="39"/>
     <w:unhideWhenUsed/>
@@ -9420,7 +9554,7 @@
   </w:style>
   <w:style w:type="character" w:styleId="Hyperlink">
     <w:name w:val="Hyperlink"/>
-    <w:basedOn w:val="DefaultParagraphFont"/>
+    <w:basedOn w:val="Absatz-Standardschriftart"/>
     <w:uiPriority w:val="99"/>
     <w:unhideWhenUsed/>
     <w:rsid w:val="002019D4"/>
@@ -9429,10 +9563,10 @@
       <w:u w:val="single"/>
     </w:rPr>
   </w:style>
-  <w:style w:type="character" w:customStyle="1" w:styleId="Heading2Char">
-    <w:name w:val="Heading 2 Char"/>
-    <w:basedOn w:val="DefaultParagraphFont"/>
-    <w:link w:val="Heading2"/>
+  <w:style w:type="character" w:customStyle="1" w:styleId="berschrift2Zchn">
+    <w:name w:val="Überschrift 2 Zchn"/>
+    <w:basedOn w:val="Absatz-Standardschriftart"/>
+    <w:link w:val="berschrift2"/>
     <w:uiPriority w:val="9"/>
     <w:rsid w:val="002019D4"/>
     <w:rPr>
@@ -9444,10 +9578,10 @@
       <w:szCs w:val="26"/>
     </w:rPr>
   </w:style>
-  <w:style w:type="paragraph" w:styleId="TOC2">
+  <w:style w:type="paragraph" w:styleId="Verzeichnis2">
     <w:name w:val="toc 2"/>
-    <w:basedOn w:val="Normal"/>
-    <w:next w:val="Normal"/>
+    <w:basedOn w:val="Standard"/>
+    <w:next w:val="Standard"/>
     <w:autoRedefine/>
     <w:uiPriority w:val="39"/>
     <w:unhideWhenUsed/>
@@ -9457,9 +9591,9 @@
       <w:ind w:left="220"/>
     </w:pPr>
   </w:style>
-  <w:style w:type="paragraph" w:styleId="ListParagraph">
+  <w:style w:type="paragraph" w:styleId="Listenabsatz">
     <w:name w:val="List Paragraph"/>
-    <w:basedOn w:val="Normal"/>
+    <w:basedOn w:val="Standard"/>
     <w:uiPriority w:val="34"/>
     <w:qFormat/>
     <w:rsid w:val="003260AB"/>
@@ -9468,10 +9602,10 @@
       <w:contextualSpacing/>
     </w:pPr>
   </w:style>
-  <w:style w:type="paragraph" w:styleId="Caption">
+  <w:style w:type="paragraph" w:styleId="Beschriftung">
     <w:name w:val="caption"/>
-    <w:basedOn w:val="Normal"/>
-    <w:next w:val="Normal"/>
+    <w:basedOn w:val="Standard"/>
+    <w:next w:val="Standard"/>
     <w:uiPriority w:val="35"/>
     <w:unhideWhenUsed/>
     <w:qFormat/>
@@ -9487,10 +9621,10 @@
       <w:szCs w:val="18"/>
     </w:rPr>
   </w:style>
-  <w:style w:type="paragraph" w:styleId="TableofFigures">
+  <w:style w:type="paragraph" w:styleId="Abbildungsverzeichnis">
     <w:name w:val="table of figures"/>
-    <w:basedOn w:val="Normal"/>
-    <w:next w:val="Normal"/>
+    <w:basedOn w:val="Standard"/>
+    <w:next w:val="Standard"/>
     <w:uiPriority w:val="99"/>
     <w:unhideWhenUsed/>
     <w:rsid w:val="0032012C"/>
@@ -9498,10 +9632,10 @@
       <w:spacing w:after="0"/>
     </w:pPr>
   </w:style>
-  <w:style w:type="character" w:customStyle="1" w:styleId="Heading3Char">
-    <w:name w:val="Heading 3 Char"/>
-    <w:basedOn w:val="DefaultParagraphFont"/>
-    <w:link w:val="Heading3"/>
+  <w:style w:type="character" w:customStyle="1" w:styleId="berschrift3Zchn">
+    <w:name w:val="Überschrift 3 Zchn"/>
+    <w:basedOn w:val="Absatz-Standardschriftart"/>
+    <w:link w:val="berschrift3"/>
     <w:uiPriority w:val="9"/>
     <w:rsid w:val="003A5CC2"/>
     <w:rPr>
@@ -9511,10 +9645,10 @@
       <w:color w:val="4F81BD" w:themeColor="accent1"/>
     </w:rPr>
   </w:style>
-  <w:style w:type="paragraph" w:styleId="TOC3">
+  <w:style w:type="paragraph" w:styleId="Verzeichnis3">
     <w:name w:val="toc 3"/>
-    <w:basedOn w:val="Normal"/>
-    <w:next w:val="Normal"/>
+    <w:basedOn w:val="Standard"/>
+    <w:next w:val="Standard"/>
     <w:autoRedefine/>
     <w:uiPriority w:val="39"/>
     <w:unhideWhenUsed/>
@@ -9524,9 +9658,9 @@
       <w:ind w:left="440"/>
     </w:pPr>
   </w:style>
-  <w:style w:type="character" w:styleId="FollowedHyperlink">
+  <w:style w:type="character" w:styleId="BesuchterHyperlink">
     <w:name w:val="FollowedHyperlink"/>
-    <w:basedOn w:val="DefaultParagraphFont"/>
+    <w:basedOn w:val="Absatz-Standardschriftart"/>
     <w:uiPriority w:val="99"/>
     <w:semiHidden/>
     <w:unhideWhenUsed/>
@@ -9536,10 +9670,10 @@
       <w:u w:val="single"/>
     </w:rPr>
   </w:style>
-  <w:style w:type="paragraph" w:styleId="EndnoteText">
+  <w:style w:type="paragraph" w:styleId="Endnotentext">
     <w:name w:val="endnote text"/>
-    <w:basedOn w:val="Normal"/>
-    <w:link w:val="EndnoteTextChar"/>
+    <w:basedOn w:val="Standard"/>
+    <w:link w:val="EndnotentextZchn"/>
     <w:uiPriority w:val="99"/>
     <w:semiHidden/>
     <w:unhideWhenUsed/>
@@ -9552,10 +9686,10 @@
       <w:szCs w:val="20"/>
     </w:rPr>
   </w:style>
-  <w:style w:type="character" w:customStyle="1" w:styleId="EndnoteTextChar">
-    <w:name w:val="Endnote Text Char"/>
-    <w:basedOn w:val="DefaultParagraphFont"/>
-    <w:link w:val="EndnoteText"/>
+  <w:style w:type="character" w:customStyle="1" w:styleId="EndnotentextZchn">
+    <w:name w:val="Endnotentext Zchn"/>
+    <w:basedOn w:val="Absatz-Standardschriftart"/>
+    <w:link w:val="Endnotentext"/>
     <w:uiPriority w:val="99"/>
     <w:semiHidden/>
     <w:rsid w:val="00FE1032"/>
@@ -9564,9 +9698,9 @@
       <w:szCs w:val="20"/>
     </w:rPr>
   </w:style>
-  <w:style w:type="character" w:styleId="EndnoteReference">
+  <w:style w:type="character" w:styleId="Endnotenzeichen">
     <w:name w:val="endnote reference"/>
-    <w:basedOn w:val="DefaultParagraphFont"/>
+    <w:basedOn w:val="Absatz-Standardschriftart"/>
     <w:uiPriority w:val="99"/>
     <w:semiHidden/>
     <w:unhideWhenUsed/>
@@ -9868,7 +10002,7 @@
 </file>
 
 <file path=customXml/itemProps1.xml><?xml version="1.0" encoding="utf-8"?>
-<ds:datastoreItem xmlns:ds="http://schemas.openxmlformats.org/officeDocument/2006/customXml" ds:itemID="{13473B71-7623-49B8-8996-29ECE599A502}">
+<ds:datastoreItem xmlns:ds="http://schemas.openxmlformats.org/officeDocument/2006/customXml" ds:itemID="{8F101E55-37EE-4836-9FF4-596AE5E40F57}">
   <ds:schemaRefs>
     <ds:schemaRef ds:uri="http://schemas.openxmlformats.org/officeDocument/2006/bibliography"/>
   </ds:schemaRefs>

</xml_diff>